<commit_message>
Few changes - published version 20210116
</commit_message>
<xml_diff>
--- a/documents/en/privacyPolicyEnglish.docx
+++ b/documents/en/privacyPolicyEnglish.docx
@@ -217,8 +217,8 @@
           <w:tab w:val="clear" w:pos="720"/>
           <w:tab w:val="num" w:pos="426"/>
         </w:tabs>
-        <w:spacing w:before="120" w:after="0" w:line="360" w:lineRule="atLeast"/>
-        <w:ind w:left="426" w:hanging="426"/>
+        <w:spacing w:after="0" w:line="360" w:lineRule="auto"/>
+        <w:ind w:left="425" w:hanging="425"/>
         <w:jc w:val="both"/>
         <w:rPr>
           <w:rFonts w:ascii="Times New Roman" w:eastAsia="Times New Roman" w:hAnsi="Times New Roman" w:cs="Times New Roman"/>
@@ -381,8 +381,8 @@
           <w:tab w:val="clear" w:pos="720"/>
           <w:tab w:val="num" w:pos="426"/>
         </w:tabs>
-        <w:spacing w:after="0" w:line="360" w:lineRule="atLeast"/>
-        <w:ind w:left="426" w:hanging="426"/>
+        <w:spacing w:after="0" w:line="360" w:lineRule="auto"/>
+        <w:ind w:left="425" w:hanging="425"/>
         <w:jc w:val="both"/>
         <w:rPr>
           <w:rFonts w:ascii="Times New Roman" w:eastAsia="Times New Roman" w:hAnsi="Times New Roman" w:cs="Times New Roman"/>
@@ -413,8 +413,8 @@
           <w:tab w:val="clear" w:pos="720"/>
           <w:tab w:val="num" w:pos="426"/>
         </w:tabs>
-        <w:spacing w:after="0" w:line="360" w:lineRule="atLeast"/>
-        <w:ind w:left="426" w:hanging="426"/>
+        <w:spacing w:after="0" w:line="360" w:lineRule="auto"/>
+        <w:ind w:left="425" w:hanging="425"/>
         <w:jc w:val="both"/>
         <w:rPr>
           <w:rFonts w:ascii="Times New Roman" w:eastAsia="Times New Roman" w:hAnsi="Times New Roman" w:cs="Times New Roman"/>
@@ -432,29 +432,7 @@
           <w:szCs w:val="24"/>
           <w:lang w:eastAsia="en-GB"/>
         </w:rPr>
-        <w:t xml:space="preserve">For the purposes of better reception of the Privacy Policy, the term "User" has been replaced with the terms "You", "Administrator" - "We". The term "GDPR" means Regulation (EU) 2016/679 of the European Parliament and of the Council of 27 April 2016 on the protection of individuals </w:t>
-      </w:r>
-      <w:proofErr w:type="gramStart"/>
-      <w:r>
-        <w:rPr>
-          <w:rFonts w:ascii="Times New Roman" w:eastAsia="Times New Roman" w:hAnsi="Times New Roman" w:cs="Times New Roman"/>
-          <w:color w:val="000000"/>
-          <w:sz w:val="24"/>
-          <w:szCs w:val="24"/>
-          <w:lang w:eastAsia="en-GB"/>
-        </w:rPr>
-        <w:t>with regard to</w:t>
-      </w:r>
-      <w:proofErr w:type="gramEnd"/>
-      <w:r>
-        <w:rPr>
-          <w:rFonts w:ascii="Times New Roman" w:eastAsia="Times New Roman" w:hAnsi="Times New Roman" w:cs="Times New Roman"/>
-          <w:color w:val="000000"/>
-          <w:sz w:val="24"/>
-          <w:szCs w:val="24"/>
-          <w:lang w:eastAsia="en-GB"/>
-        </w:rPr>
-        <w:t xml:space="preserve"> the processing of personal data and on the free movement of such data, and repealing Directive 95/46 / EC.</w:t>
+        <w:t>For the purposes of better reception of the Privacy Policy, the term "User" has been replaced with the terms "You", "Administrator" - "We". The term "GDPR" means Regulation (EU) 2016/679 of the European Parliament and of the Council of 27 April 2016 on the protection of individuals with regard to the processing of personal data and on the free movement of such data, and repealing Directive 95/46 / EC.</w:t>
       </w:r>
     </w:p>
     <w:p>
@@ -467,8 +445,8 @@
           <w:tab w:val="clear" w:pos="720"/>
           <w:tab w:val="num" w:pos="426"/>
         </w:tabs>
-        <w:spacing w:line="360" w:lineRule="atLeast"/>
-        <w:ind w:left="426" w:hanging="426"/>
+        <w:spacing w:after="0" w:line="360" w:lineRule="auto"/>
+        <w:ind w:left="425" w:hanging="425"/>
         <w:jc w:val="both"/>
         <w:rPr>
           <w:rFonts w:ascii="Times New Roman" w:eastAsia="Times New Roman" w:hAnsi="Times New Roman" w:cs="Times New Roman"/>
@@ -487,6 +465,82 @@
           <w:lang w:eastAsia="en-GB"/>
         </w:rPr>
         <w:t>Personal data provided in the form on the landing page are treated as confidential and are not visible to unauthorized persons.</w:t>
+      </w:r>
+    </w:p>
+    <w:p>
+      <w:pPr>
+        <w:numPr>
+          <w:ilvl w:val="0"/>
+          <w:numId w:val="4"/>
+        </w:numPr>
+        <w:tabs>
+          <w:tab w:val="clear" w:pos="720"/>
+          <w:tab w:val="num" w:pos="426"/>
+        </w:tabs>
+        <w:spacing w:after="0" w:line="360" w:lineRule="auto"/>
+        <w:ind w:left="425" w:hanging="425"/>
+        <w:jc w:val="both"/>
+        <w:rPr>
+          <w:rFonts w:ascii="Times New Roman" w:eastAsia="Times New Roman" w:hAnsi="Times New Roman" w:cs="Times New Roman"/>
+          <w:color w:val="000000"/>
+          <w:sz w:val="24"/>
+          <w:szCs w:val="24"/>
+          <w:lang w:eastAsia="en-GB"/>
+        </w:rPr>
+      </w:pPr>
+      <w:r>
+        <w:rPr>
+          <w:rFonts w:ascii="Times New Roman" w:eastAsia="Times New Roman" w:hAnsi="Times New Roman" w:cs="Times New Roman"/>
+          <w:color w:val="000000"/>
+          <w:sz w:val="24"/>
+          <w:szCs w:val="24"/>
+          <w:lang w:eastAsia="en-GB"/>
+        </w:rPr>
+        <w:t xml:space="preserve">We will process your data in order to: prepare an educational offer, conclude an educational contract, service the educational contract, other activities necessary to perform the contract, send and provide information on the offers offered by the </w:t>
+      </w:r>
+      <w:proofErr w:type="spellStart"/>
+      <w:r>
+        <w:rPr>
+          <w:rFonts w:ascii="Times New Roman" w:eastAsia="Times New Roman" w:hAnsi="Times New Roman" w:cs="Times New Roman"/>
+          <w:color w:val="000000"/>
+          <w:sz w:val="24"/>
+          <w:szCs w:val="24"/>
+          <w:lang w:eastAsia="en-GB"/>
+        </w:rPr>
+        <w:t>Konwersatorium</w:t>
+      </w:r>
+      <w:proofErr w:type="spellEnd"/>
+      <w:r>
+        <w:rPr>
+          <w:rFonts w:ascii="Times New Roman" w:eastAsia="Times New Roman" w:hAnsi="Times New Roman" w:cs="Times New Roman"/>
+          <w:color w:val="000000"/>
+          <w:sz w:val="24"/>
+          <w:szCs w:val="24"/>
+          <w:lang w:eastAsia="en-GB"/>
+        </w:rPr>
+        <w:t xml:space="preserve"> </w:t>
+      </w:r>
+      <w:proofErr w:type="spellStart"/>
+      <w:r>
+        <w:rPr>
+          <w:rFonts w:ascii="Times New Roman" w:eastAsia="Times New Roman" w:hAnsi="Times New Roman" w:cs="Times New Roman"/>
+          <w:color w:val="000000"/>
+          <w:sz w:val="24"/>
+          <w:szCs w:val="24"/>
+          <w:lang w:eastAsia="en-GB"/>
+        </w:rPr>
+        <w:t>Muzyczne</w:t>
+      </w:r>
+      <w:proofErr w:type="spellEnd"/>
+      <w:r>
+        <w:rPr>
+          <w:rFonts w:ascii="Times New Roman" w:eastAsia="Times New Roman" w:hAnsi="Times New Roman" w:cs="Times New Roman"/>
+          <w:color w:val="000000"/>
+          <w:sz w:val="24"/>
+          <w:szCs w:val="24"/>
+          <w:lang w:eastAsia="en-GB"/>
+        </w:rPr>
+        <w:t xml:space="preserve"> - by post, e-mail, text message, by phone - where telephone calls will be recorded for which you consent.</w:t>
       </w:r>
     </w:p>
     <w:p>
@@ -651,6 +705,7 @@
           <w:szCs w:val="24"/>
           <w:lang w:eastAsia="en-GB"/>
         </w:rPr>
+        <w:lastRenderedPageBreak/>
         <w:t xml:space="preserve">Personal data is processed: a. in accordance with the provisions on the protection of personal data, b. in accordance with the implemented Privacy Policy, c. to the extent and for the purpose necessary to establish, shape the content of the Agreement, amend or terminate it and correctly implement the Services provided electronically, d. to the extent and for the purpose necessary to </w:t>
       </w:r>
       <w:proofErr w:type="spellStart"/>
@@ -673,18 +728,7 @@
           <w:szCs w:val="24"/>
           <w:lang w:eastAsia="en-GB"/>
         </w:rPr>
-        <w:t xml:space="preserve"> legitimate interests (legitimate purposes), and the processing does not violate the rights and freedoms of the data subject to the extent and </w:t>
-      </w:r>
-      <w:r>
-        <w:rPr>
-          <w:rFonts w:ascii="Times New Roman" w:eastAsia="Times New Roman" w:hAnsi="Times New Roman" w:cs="Times New Roman"/>
-          <w:color w:val="000000"/>
-          <w:sz w:val="24"/>
-          <w:szCs w:val="24"/>
-          <w:lang w:eastAsia="en-GB"/>
-        </w:rPr>
-        <w:lastRenderedPageBreak/>
-        <w:t>for the purpose consistent with the consent expressed by you if you [for example] subscribed to the newsletter.</w:t>
+        <w:t xml:space="preserve"> legitimate interests (legitimate purposes), and the processing does not violate the rights and freedoms of the data subject to the extent and for the purpose consistent with the consent expressed by you if you [for example] subscribed to the newsletter.</w:t>
       </w:r>
     </w:p>
     <w:p>
@@ -812,29 +856,7 @@
           <w:szCs w:val="24"/>
           <w:lang w:eastAsia="en-GB"/>
         </w:rPr>
-        <w:t>The Service Provider has the right to share the User's personal data and other data with entities authorized under the applicable law (</w:t>
-      </w:r>
-      <w:proofErr w:type="gramStart"/>
-      <w:r>
-        <w:rPr>
-          <w:rFonts w:ascii="Times New Roman" w:eastAsia="Times New Roman" w:hAnsi="Times New Roman" w:cs="Times New Roman"/>
-          <w:color w:val="000000"/>
-          <w:sz w:val="24"/>
-          <w:szCs w:val="24"/>
-          <w:lang w:eastAsia="en-GB"/>
-        </w:rPr>
-        <w:t>e.g.</w:t>
-      </w:r>
-      <w:proofErr w:type="gramEnd"/>
-      <w:r>
-        <w:rPr>
-          <w:rFonts w:ascii="Times New Roman" w:eastAsia="Times New Roman" w:hAnsi="Times New Roman" w:cs="Times New Roman"/>
-          <w:color w:val="000000"/>
-          <w:sz w:val="24"/>
-          <w:szCs w:val="24"/>
-          <w:lang w:eastAsia="en-GB"/>
-        </w:rPr>
-        <w:t xml:space="preserve"> law enforcement authorities).</w:t>
+        <w:t>The Service Provider has the right to share the User's personal data and other data with entities authorized under the applicable law (e.g. law enforcement authorities).</w:t>
       </w:r>
     </w:p>
     <w:p>

</xml_diff>